<commit_message>
subsection in final doc and only filters GRP now
</commit_message>
<xml_diff>
--- a/server/DATA/template/grp_template.docx
+++ b/server/DATA/template/grp_template.docx
@@ -1,6 +1,6 @@
 
 <file path=word/document.xml><?xml version="1.0" encoding="utf-8"?>
-<w:document xmlns:wpc="http://schemas.microsoft.com/office/word/2010/wordprocessingCanvas" xmlns:mc="http://schemas.openxmlformats.org/markup-compatibility/2006" xmlns:o="urn:schemas-microsoft-com:office:office" xmlns:r="http://schemas.openxmlformats.org/officeDocument/2006/relationships" xmlns:m="http://schemas.openxmlformats.org/officeDocument/2006/math" xmlns:v="urn:schemas-microsoft-com:vml" xmlns:wp14="http://schemas.microsoft.com/office/word/2010/wordprocessingDrawing" xmlns:wp="http://schemas.openxmlformats.org/drawingml/2006/wordprocessingDrawing" xmlns:w10="urn:schemas-microsoft-com:office:word" xmlns:w="http://schemas.openxmlformats.org/wordprocessingml/2006/main" xmlns:w14="http://schemas.microsoft.com/office/word/2010/wordml" xmlns:w15="http://schemas.microsoft.com/office/word/2012/wordml" xmlns:wpg="http://schemas.microsoft.com/office/word/2010/wordprocessingGroup" xmlns:wpi="http://schemas.microsoft.com/office/word/2010/wordprocessingInk" xmlns:wne="http://schemas.microsoft.com/office/word/2006/wordml" xmlns:wps="http://schemas.microsoft.com/office/word/2010/wordprocessingShape" mc:Ignorable="w14 w15 wp14">
+<w:document xmlns:wpc="http://schemas.microsoft.com/office/word/2010/wordprocessingCanvas" xmlns:cx="http://schemas.microsoft.com/office/drawing/2014/chartex" xmlns:cx1="http://schemas.microsoft.com/office/drawing/2015/9/8/chartex" xmlns:cx2="http://schemas.microsoft.com/office/drawing/2015/10/21/chartex" xmlns:cx3="http://schemas.microsoft.com/office/drawing/2016/5/9/chartex" xmlns:cx4="http://schemas.microsoft.com/office/drawing/2016/5/10/chartex" xmlns:cx5="http://schemas.microsoft.com/office/drawing/2016/5/11/chartex" xmlns:cx6="http://schemas.microsoft.com/office/drawing/2016/5/12/chartex" xmlns:cx7="http://schemas.microsoft.com/office/drawing/2016/5/13/chartex" xmlns:cx8="http://schemas.microsoft.com/office/drawing/2016/5/14/chartex" xmlns:mc="http://schemas.openxmlformats.org/markup-compatibility/2006" xmlns:aink="http://schemas.microsoft.com/office/drawing/2016/ink" xmlns:am3d="http://schemas.microsoft.com/office/drawing/2017/model3d" xmlns:o="urn:schemas-microsoft-com:office:office" xmlns:oel="http://schemas.microsoft.com/office/2019/extlst" xmlns:r="http://schemas.openxmlformats.org/officeDocument/2006/relationships" xmlns:m="http://schemas.openxmlformats.org/officeDocument/2006/math" xmlns:v="urn:schemas-microsoft-com:vml" xmlns:wp14="http://schemas.microsoft.com/office/word/2010/wordprocessingDrawing" xmlns:wp="http://schemas.openxmlformats.org/drawingml/2006/wordprocessingDrawing" xmlns:w10="urn:schemas-microsoft-com:office:word" xmlns:w="http://schemas.openxmlformats.org/wordprocessingml/2006/main" xmlns:w14="http://schemas.microsoft.com/office/word/2010/wordml" xmlns:w15="http://schemas.microsoft.com/office/word/2012/wordml" xmlns:w16cex="http://schemas.microsoft.com/office/word/2018/wordml/cex" xmlns:w16cid="http://schemas.microsoft.com/office/word/2016/wordml/cid" xmlns:w16="http://schemas.microsoft.com/office/word/2018/wordml" xmlns:w16du="http://schemas.microsoft.com/office/word/2023/wordml/word16du" xmlns:w16sdtdh="http://schemas.microsoft.com/office/word/2020/wordml/sdtdatahash" xmlns:w16sdtfl="http://schemas.microsoft.com/office/word/2024/wordml/sdtformatlock" xmlns:w16se="http://schemas.microsoft.com/office/word/2015/wordml/symex" xmlns:wpg="http://schemas.microsoft.com/office/word/2010/wordprocessingGroup" xmlns:wpi="http://schemas.microsoft.com/office/word/2010/wordprocessingInk" xmlns:wne="http://schemas.microsoft.com/office/word/2006/wordml" xmlns:wps="http://schemas.microsoft.com/office/word/2010/wordprocessingShape" mc:Ignorable="w14 w15 w16se w16cid w16 w16cex w16sdtdh w16sdtfl w16du wp14">
   <w:body>
     <w:p/>
     <w:p/>
@@ -59,7 +59,7 @@
       <w:headerReference w:type="first" r:id="rId12"/>
       <w:footerReference w:type="first" r:id="rId13"/>
       <w:pgSz w:w="11907" w:h="16839" w:code="9"/>
-      <w:pgMar w:top="174" w:right="387" w:bottom="540" w:left="576" w:header="143" w:footer="1020" w:gutter="0"/>
+      <w:pgMar w:top="174" w:right="387" w:bottom="540" w:left="576" w:header="288" w:footer="1020" w:gutter="0"/>
       <w:cols w:space="720"/>
       <w:titlePg/>
       <w:docGrid w:linePitch="360"/>
@@ -69,7 +69,7 @@
 </file>
 
 <file path=word/endnotes.xml><?xml version="1.0" encoding="utf-8"?>
-<w:endnotes xmlns:wpc="http://schemas.microsoft.com/office/word/2010/wordprocessingCanvas" xmlns:mc="http://schemas.openxmlformats.org/markup-compatibility/2006" xmlns:o="urn:schemas-microsoft-com:office:office" xmlns:r="http://schemas.openxmlformats.org/officeDocument/2006/relationships" xmlns:m="http://schemas.openxmlformats.org/officeDocument/2006/math" xmlns:v="urn:schemas-microsoft-com:vml" xmlns:wp14="http://schemas.microsoft.com/office/word/2010/wordprocessingDrawing" xmlns:wp="http://schemas.openxmlformats.org/drawingml/2006/wordprocessingDrawing" xmlns:w10="urn:schemas-microsoft-com:office:word" xmlns:w="http://schemas.openxmlformats.org/wordprocessingml/2006/main" xmlns:w14="http://schemas.microsoft.com/office/word/2010/wordml" xmlns:w15="http://schemas.microsoft.com/office/word/2012/wordml" xmlns:wpg="http://schemas.microsoft.com/office/word/2010/wordprocessingGroup" xmlns:wpi="http://schemas.microsoft.com/office/word/2010/wordprocessingInk" xmlns:wne="http://schemas.microsoft.com/office/word/2006/wordml" xmlns:wps="http://schemas.microsoft.com/office/word/2010/wordprocessingShape" mc:Ignorable="w14 w15 wp14">
+<w:endnotes xmlns:wpc="http://schemas.microsoft.com/office/word/2010/wordprocessingCanvas" xmlns:cx="http://schemas.microsoft.com/office/drawing/2014/chartex" xmlns:cx1="http://schemas.microsoft.com/office/drawing/2015/9/8/chartex" xmlns:cx2="http://schemas.microsoft.com/office/drawing/2015/10/21/chartex" xmlns:cx3="http://schemas.microsoft.com/office/drawing/2016/5/9/chartex" xmlns:cx4="http://schemas.microsoft.com/office/drawing/2016/5/10/chartex" xmlns:cx5="http://schemas.microsoft.com/office/drawing/2016/5/11/chartex" xmlns:cx6="http://schemas.microsoft.com/office/drawing/2016/5/12/chartex" xmlns:cx7="http://schemas.microsoft.com/office/drawing/2016/5/13/chartex" xmlns:cx8="http://schemas.microsoft.com/office/drawing/2016/5/14/chartex" xmlns:mc="http://schemas.openxmlformats.org/markup-compatibility/2006" xmlns:aink="http://schemas.microsoft.com/office/drawing/2016/ink" xmlns:am3d="http://schemas.microsoft.com/office/drawing/2017/model3d" xmlns:o="urn:schemas-microsoft-com:office:office" xmlns:oel="http://schemas.microsoft.com/office/2019/extlst" xmlns:r="http://schemas.openxmlformats.org/officeDocument/2006/relationships" xmlns:m="http://schemas.openxmlformats.org/officeDocument/2006/math" xmlns:v="urn:schemas-microsoft-com:vml" xmlns:wp14="http://schemas.microsoft.com/office/word/2010/wordprocessingDrawing" xmlns:wp="http://schemas.openxmlformats.org/drawingml/2006/wordprocessingDrawing" xmlns:w10="urn:schemas-microsoft-com:office:word" xmlns:w="http://schemas.openxmlformats.org/wordprocessingml/2006/main" xmlns:w14="http://schemas.microsoft.com/office/word/2010/wordml" xmlns:w15="http://schemas.microsoft.com/office/word/2012/wordml" xmlns:w16cex="http://schemas.microsoft.com/office/word/2018/wordml/cex" xmlns:w16cid="http://schemas.microsoft.com/office/word/2016/wordml/cid" xmlns:w16="http://schemas.microsoft.com/office/word/2018/wordml" xmlns:w16du="http://schemas.microsoft.com/office/word/2023/wordml/word16du" xmlns:w16sdtdh="http://schemas.microsoft.com/office/word/2020/wordml/sdtdatahash" xmlns:w16sdtfl="http://schemas.microsoft.com/office/word/2024/wordml/sdtformatlock" xmlns:w16se="http://schemas.microsoft.com/office/word/2015/wordml/symex" xmlns:wpg="http://schemas.microsoft.com/office/word/2010/wordprocessingGroup" xmlns:wpi="http://schemas.microsoft.com/office/word/2010/wordprocessingInk" xmlns:wne="http://schemas.microsoft.com/office/word/2006/wordml" xmlns:wps="http://schemas.microsoft.com/office/word/2010/wordprocessingShape" mc:Ignorable="w14 w15 w16se w16cid w16 w16cex w16sdtdh w16sdtfl w16du wp14">
   <w:endnote w:type="separator" w:id="-1">
     <w:p>
       <w:pPr>
@@ -94,7 +94,7 @@
 </file>
 
 <file path=word/footer1.xml><?xml version="1.0" encoding="utf-8"?>
-<w:ftr xmlns:wpc="http://schemas.microsoft.com/office/word/2010/wordprocessingCanvas" xmlns:mc="http://schemas.openxmlformats.org/markup-compatibility/2006" xmlns:o="urn:schemas-microsoft-com:office:office" xmlns:r="http://schemas.openxmlformats.org/officeDocument/2006/relationships" xmlns:m="http://schemas.openxmlformats.org/officeDocument/2006/math" xmlns:v="urn:schemas-microsoft-com:vml" xmlns:wp14="http://schemas.microsoft.com/office/word/2010/wordprocessingDrawing" xmlns:wp="http://schemas.openxmlformats.org/drawingml/2006/wordprocessingDrawing" xmlns:w10="urn:schemas-microsoft-com:office:word" xmlns:w="http://schemas.openxmlformats.org/wordprocessingml/2006/main" xmlns:w14="http://schemas.microsoft.com/office/word/2010/wordml" xmlns:w15="http://schemas.microsoft.com/office/word/2012/wordml" xmlns:wpg="http://schemas.microsoft.com/office/word/2010/wordprocessingGroup" xmlns:wpi="http://schemas.microsoft.com/office/word/2010/wordprocessingInk" xmlns:wne="http://schemas.microsoft.com/office/word/2006/wordml" xmlns:wps="http://schemas.microsoft.com/office/word/2010/wordprocessingShape" mc:Ignorable="w14 w15 wp14">
+<w:ftr xmlns:wpc="http://schemas.microsoft.com/office/word/2010/wordprocessingCanvas" xmlns:cx="http://schemas.microsoft.com/office/drawing/2014/chartex" xmlns:cx1="http://schemas.microsoft.com/office/drawing/2015/9/8/chartex" xmlns:cx2="http://schemas.microsoft.com/office/drawing/2015/10/21/chartex" xmlns:cx3="http://schemas.microsoft.com/office/drawing/2016/5/9/chartex" xmlns:cx4="http://schemas.microsoft.com/office/drawing/2016/5/10/chartex" xmlns:cx5="http://schemas.microsoft.com/office/drawing/2016/5/11/chartex" xmlns:cx6="http://schemas.microsoft.com/office/drawing/2016/5/12/chartex" xmlns:cx7="http://schemas.microsoft.com/office/drawing/2016/5/13/chartex" xmlns:cx8="http://schemas.microsoft.com/office/drawing/2016/5/14/chartex" xmlns:mc="http://schemas.openxmlformats.org/markup-compatibility/2006" xmlns:aink="http://schemas.microsoft.com/office/drawing/2016/ink" xmlns:am3d="http://schemas.microsoft.com/office/drawing/2017/model3d" xmlns:o="urn:schemas-microsoft-com:office:office" xmlns:oel="http://schemas.microsoft.com/office/2019/extlst" xmlns:r="http://schemas.openxmlformats.org/officeDocument/2006/relationships" xmlns:m="http://schemas.openxmlformats.org/officeDocument/2006/math" xmlns:v="urn:schemas-microsoft-com:vml" xmlns:wp14="http://schemas.microsoft.com/office/word/2010/wordprocessingDrawing" xmlns:wp="http://schemas.openxmlformats.org/drawingml/2006/wordprocessingDrawing" xmlns:w10="urn:schemas-microsoft-com:office:word" xmlns:w="http://schemas.openxmlformats.org/wordprocessingml/2006/main" xmlns:w14="http://schemas.microsoft.com/office/word/2010/wordml" xmlns:w15="http://schemas.microsoft.com/office/word/2012/wordml" xmlns:w16cex="http://schemas.microsoft.com/office/word/2018/wordml/cex" xmlns:w16cid="http://schemas.microsoft.com/office/word/2016/wordml/cid" xmlns:w16="http://schemas.microsoft.com/office/word/2018/wordml" xmlns:w16du="http://schemas.microsoft.com/office/word/2023/wordml/word16du" xmlns:w16sdtdh="http://schemas.microsoft.com/office/word/2020/wordml/sdtdatahash" xmlns:w16sdtfl="http://schemas.microsoft.com/office/word/2024/wordml/sdtformatlock" xmlns:w16se="http://schemas.microsoft.com/office/word/2015/wordml/symex" xmlns:wpg="http://schemas.microsoft.com/office/word/2010/wordprocessingGroup" xmlns:wpi="http://schemas.microsoft.com/office/word/2010/wordprocessingInk" xmlns:wne="http://schemas.microsoft.com/office/word/2006/wordml" xmlns:wps="http://schemas.microsoft.com/office/word/2010/wordprocessingShape" mc:Ignorable="w14 w15 w16se w16cid w16 w16cex w16sdtdh w16sdtfl w16du wp14">
   <w:p>
     <w:pPr>
       <w:pStyle w:val="Footer"/>
@@ -104,7 +104,7 @@
 </file>
 
 <file path=word/footer2.xml><?xml version="1.0" encoding="utf-8"?>
-<w:ftr xmlns:wpc="http://schemas.microsoft.com/office/word/2010/wordprocessingCanvas" xmlns:mc="http://schemas.openxmlformats.org/markup-compatibility/2006" xmlns:o="urn:schemas-microsoft-com:office:office" xmlns:r="http://schemas.openxmlformats.org/officeDocument/2006/relationships" xmlns:m="http://schemas.openxmlformats.org/officeDocument/2006/math" xmlns:v="urn:schemas-microsoft-com:vml" xmlns:wp14="http://schemas.microsoft.com/office/word/2010/wordprocessingDrawing" xmlns:wp="http://schemas.openxmlformats.org/drawingml/2006/wordprocessingDrawing" xmlns:w10="urn:schemas-microsoft-com:office:word" xmlns:w="http://schemas.openxmlformats.org/wordprocessingml/2006/main" xmlns:w14="http://schemas.microsoft.com/office/word/2010/wordml" xmlns:w15="http://schemas.microsoft.com/office/word/2012/wordml" xmlns:wpg="http://schemas.microsoft.com/office/word/2010/wordprocessingGroup" xmlns:wpi="http://schemas.microsoft.com/office/word/2010/wordprocessingInk" xmlns:wne="http://schemas.microsoft.com/office/word/2006/wordml" xmlns:wps="http://schemas.microsoft.com/office/word/2010/wordprocessingShape" mc:Ignorable="w14 w15 wp14">
+<w:ftr xmlns:wpc="http://schemas.microsoft.com/office/word/2010/wordprocessingCanvas" xmlns:cx="http://schemas.microsoft.com/office/drawing/2014/chartex" xmlns:cx1="http://schemas.microsoft.com/office/drawing/2015/9/8/chartex" xmlns:cx2="http://schemas.microsoft.com/office/drawing/2015/10/21/chartex" xmlns:cx3="http://schemas.microsoft.com/office/drawing/2016/5/9/chartex" xmlns:cx4="http://schemas.microsoft.com/office/drawing/2016/5/10/chartex" xmlns:cx5="http://schemas.microsoft.com/office/drawing/2016/5/11/chartex" xmlns:cx6="http://schemas.microsoft.com/office/drawing/2016/5/12/chartex" xmlns:cx7="http://schemas.microsoft.com/office/drawing/2016/5/13/chartex" xmlns:cx8="http://schemas.microsoft.com/office/drawing/2016/5/14/chartex" xmlns:mc="http://schemas.openxmlformats.org/markup-compatibility/2006" xmlns:aink="http://schemas.microsoft.com/office/drawing/2016/ink" xmlns:am3d="http://schemas.microsoft.com/office/drawing/2017/model3d" xmlns:o="urn:schemas-microsoft-com:office:office" xmlns:oel="http://schemas.microsoft.com/office/2019/extlst" xmlns:r="http://schemas.openxmlformats.org/officeDocument/2006/relationships" xmlns:m="http://schemas.openxmlformats.org/officeDocument/2006/math" xmlns:v="urn:schemas-microsoft-com:vml" xmlns:wp14="http://schemas.microsoft.com/office/word/2010/wordprocessingDrawing" xmlns:wp="http://schemas.openxmlformats.org/drawingml/2006/wordprocessingDrawing" xmlns:w10="urn:schemas-microsoft-com:office:word" xmlns:w="http://schemas.openxmlformats.org/wordprocessingml/2006/main" xmlns:w14="http://schemas.microsoft.com/office/word/2010/wordml" xmlns:w15="http://schemas.microsoft.com/office/word/2012/wordml" xmlns:w16cex="http://schemas.microsoft.com/office/word/2018/wordml/cex" xmlns:w16cid="http://schemas.microsoft.com/office/word/2016/wordml/cid" xmlns:w16="http://schemas.microsoft.com/office/word/2018/wordml" xmlns:w16du="http://schemas.microsoft.com/office/word/2023/wordml/word16du" xmlns:w16sdtdh="http://schemas.microsoft.com/office/word/2020/wordml/sdtdatahash" xmlns:w16sdtfl="http://schemas.microsoft.com/office/word/2024/wordml/sdtformatlock" xmlns:w16se="http://schemas.microsoft.com/office/word/2015/wordml/symex" xmlns:wpg="http://schemas.microsoft.com/office/word/2010/wordprocessingGroup" xmlns:wpi="http://schemas.microsoft.com/office/word/2010/wordprocessingInk" xmlns:wne="http://schemas.microsoft.com/office/word/2006/wordml" xmlns:wps="http://schemas.microsoft.com/office/word/2010/wordprocessingShape" mc:Ignorable="w14 w15 w16se w16cid w16 w16cex w16sdtdh w16sdtfl w16du wp14">
   <w:p>
     <w:pPr>
       <w:pStyle w:val="Footer"/>
@@ -135,7 +135,7 @@
               <wp:lineTo x="0" y="0"/>
             </wp:wrapPolygon>
           </wp:wrapThrough>
-          <wp:docPr id="5" name="Picture 5"/>
+          <wp:docPr id="908432858" name="Picture 908432858"/>
           <wp:cNvGraphicFramePr>
             <a:graphicFrameLocks xmlns:a="http://schemas.openxmlformats.org/drawingml/2006/main" noChangeAspect="1"/>
           </wp:cNvGraphicFramePr>
@@ -190,7 +190,7 @@
           <wp:extent cx="6883400" cy="670521"/>
           <wp:effectExtent l="0" t="0" r="0" b="0"/>
           <wp:wrapNone/>
-          <wp:docPr id="1445537548" name="Picture 1445537548" descr="C:\Users\anoop_f47xguc\Desktop\GRP TANKS OFFICE FILES AND DOCUMENTS\LETTER HEAD NEW DESIDN WITH RESOLUTION\grp letter.jpg"/>
+          <wp:docPr id="1585207213" name="Picture 1585207213" descr="C:\Users\anoop_f47xguc\Desktop\GRP TANKS OFFICE FILES AND DOCUMENTS\LETTER HEAD NEW DESIDN WITH RESOLUTION\grp letter.jpg"/>
           <wp:cNvGraphicFramePr>
             <a:graphicFrameLocks xmlns:a="http://schemas.openxmlformats.org/drawingml/2006/main" noChangeAspect="1"/>
           </wp:cNvGraphicFramePr>
@@ -251,7 +251,7 @@
 </file>
 
 <file path=word/footer3.xml><?xml version="1.0" encoding="utf-8"?>
-<w:ftr xmlns:wpc="http://schemas.microsoft.com/office/word/2010/wordprocessingCanvas" xmlns:mc="http://schemas.openxmlformats.org/markup-compatibility/2006" xmlns:o="urn:schemas-microsoft-com:office:office" xmlns:r="http://schemas.openxmlformats.org/officeDocument/2006/relationships" xmlns:m="http://schemas.openxmlformats.org/officeDocument/2006/math" xmlns:v="urn:schemas-microsoft-com:vml" xmlns:wp14="http://schemas.microsoft.com/office/word/2010/wordprocessingDrawing" xmlns:wp="http://schemas.openxmlformats.org/drawingml/2006/wordprocessingDrawing" xmlns:w10="urn:schemas-microsoft-com:office:word" xmlns:w="http://schemas.openxmlformats.org/wordprocessingml/2006/main" xmlns:w14="http://schemas.microsoft.com/office/word/2010/wordml" xmlns:w15="http://schemas.microsoft.com/office/word/2012/wordml" xmlns:wpg="http://schemas.microsoft.com/office/word/2010/wordprocessingGroup" xmlns:wpi="http://schemas.microsoft.com/office/word/2010/wordprocessingInk" xmlns:wne="http://schemas.microsoft.com/office/word/2006/wordml" xmlns:wps="http://schemas.microsoft.com/office/word/2010/wordprocessingShape" mc:Ignorable="w14 w15 wp14">
+<w:ftr xmlns:wpc="http://schemas.microsoft.com/office/word/2010/wordprocessingCanvas" xmlns:cx="http://schemas.microsoft.com/office/drawing/2014/chartex" xmlns:cx1="http://schemas.microsoft.com/office/drawing/2015/9/8/chartex" xmlns:cx2="http://schemas.microsoft.com/office/drawing/2015/10/21/chartex" xmlns:cx3="http://schemas.microsoft.com/office/drawing/2016/5/9/chartex" xmlns:cx4="http://schemas.microsoft.com/office/drawing/2016/5/10/chartex" xmlns:cx5="http://schemas.microsoft.com/office/drawing/2016/5/11/chartex" xmlns:cx6="http://schemas.microsoft.com/office/drawing/2016/5/12/chartex" xmlns:cx7="http://schemas.microsoft.com/office/drawing/2016/5/13/chartex" xmlns:cx8="http://schemas.microsoft.com/office/drawing/2016/5/14/chartex" xmlns:mc="http://schemas.openxmlformats.org/markup-compatibility/2006" xmlns:aink="http://schemas.microsoft.com/office/drawing/2016/ink" xmlns:am3d="http://schemas.microsoft.com/office/drawing/2017/model3d" xmlns:o="urn:schemas-microsoft-com:office:office" xmlns:oel="http://schemas.microsoft.com/office/2019/extlst" xmlns:r="http://schemas.openxmlformats.org/officeDocument/2006/relationships" xmlns:m="http://schemas.openxmlformats.org/officeDocument/2006/math" xmlns:v="urn:schemas-microsoft-com:vml" xmlns:wp14="http://schemas.microsoft.com/office/word/2010/wordprocessingDrawing" xmlns:wp="http://schemas.openxmlformats.org/drawingml/2006/wordprocessingDrawing" xmlns:w10="urn:schemas-microsoft-com:office:word" xmlns:w="http://schemas.openxmlformats.org/wordprocessingml/2006/main" xmlns:w14="http://schemas.microsoft.com/office/word/2010/wordml" xmlns:w15="http://schemas.microsoft.com/office/word/2012/wordml" xmlns:w16cex="http://schemas.microsoft.com/office/word/2018/wordml/cex" xmlns:w16cid="http://schemas.microsoft.com/office/word/2016/wordml/cid" xmlns:w16="http://schemas.microsoft.com/office/word/2018/wordml" xmlns:w16du="http://schemas.microsoft.com/office/word/2023/wordml/word16du" xmlns:w16sdtdh="http://schemas.microsoft.com/office/word/2020/wordml/sdtdatahash" xmlns:w16sdtfl="http://schemas.microsoft.com/office/word/2024/wordml/sdtformatlock" xmlns:w16se="http://schemas.microsoft.com/office/word/2015/wordml/symex" xmlns:wpg="http://schemas.microsoft.com/office/word/2010/wordprocessingGroup" xmlns:wpi="http://schemas.microsoft.com/office/word/2010/wordprocessingInk" xmlns:wne="http://schemas.microsoft.com/office/word/2006/wordml" xmlns:wps="http://schemas.microsoft.com/office/word/2010/wordprocessingShape" mc:Ignorable="w14 w15 w16se w16cid w16 w16cex w16sdtdh w16sdtfl w16du wp14">
   <w:p>
     <w:pPr>
       <w:pStyle w:val="Footer"/>
@@ -273,7 +273,7 @@
           <wp:extent cx="6883400" cy="670521"/>
           <wp:effectExtent l="0" t="0" r="0" b="0"/>
           <wp:wrapNone/>
-          <wp:docPr id="6" name="Picture 6" descr="C:\Users\anoop_f47xguc\Desktop\GRP TANKS OFFICE FILES AND DOCUMENTS\LETTER HEAD NEW DESIDN WITH RESOLUTION\grp letter.jpg"/>
+          <wp:docPr id="163551423" name="Picture 163551423" descr="C:\Users\anoop_f47xguc\Desktop\GRP TANKS OFFICE FILES AND DOCUMENTS\LETTER HEAD NEW DESIDN WITH RESOLUTION\grp letter.jpg"/>
           <wp:cNvGraphicFramePr>
             <a:graphicFrameLocks xmlns:a="http://schemas.openxmlformats.org/drawingml/2006/main" noChangeAspect="1"/>
           </wp:cNvGraphicFramePr>
@@ -334,7 +334,7 @@
 </file>
 
 <file path=word/footnotes.xml><?xml version="1.0" encoding="utf-8"?>
-<w:footnotes xmlns:wpc="http://schemas.microsoft.com/office/word/2010/wordprocessingCanvas" xmlns:mc="http://schemas.openxmlformats.org/markup-compatibility/2006" xmlns:o="urn:schemas-microsoft-com:office:office" xmlns:r="http://schemas.openxmlformats.org/officeDocument/2006/relationships" xmlns:m="http://schemas.openxmlformats.org/officeDocument/2006/math" xmlns:v="urn:schemas-microsoft-com:vml" xmlns:wp14="http://schemas.microsoft.com/office/word/2010/wordprocessingDrawing" xmlns:wp="http://schemas.openxmlformats.org/drawingml/2006/wordprocessingDrawing" xmlns:w10="urn:schemas-microsoft-com:office:word" xmlns:w="http://schemas.openxmlformats.org/wordprocessingml/2006/main" xmlns:w14="http://schemas.microsoft.com/office/word/2010/wordml" xmlns:w15="http://schemas.microsoft.com/office/word/2012/wordml" xmlns:wpg="http://schemas.microsoft.com/office/word/2010/wordprocessingGroup" xmlns:wpi="http://schemas.microsoft.com/office/word/2010/wordprocessingInk" xmlns:wne="http://schemas.microsoft.com/office/word/2006/wordml" xmlns:wps="http://schemas.microsoft.com/office/word/2010/wordprocessingShape" mc:Ignorable="w14 w15 wp14">
+<w:footnotes xmlns:wpc="http://schemas.microsoft.com/office/word/2010/wordprocessingCanvas" xmlns:cx="http://schemas.microsoft.com/office/drawing/2014/chartex" xmlns:cx1="http://schemas.microsoft.com/office/drawing/2015/9/8/chartex" xmlns:cx2="http://schemas.microsoft.com/office/drawing/2015/10/21/chartex" xmlns:cx3="http://schemas.microsoft.com/office/drawing/2016/5/9/chartex" xmlns:cx4="http://schemas.microsoft.com/office/drawing/2016/5/10/chartex" xmlns:cx5="http://schemas.microsoft.com/office/drawing/2016/5/11/chartex" xmlns:cx6="http://schemas.microsoft.com/office/drawing/2016/5/12/chartex" xmlns:cx7="http://schemas.microsoft.com/office/drawing/2016/5/13/chartex" xmlns:cx8="http://schemas.microsoft.com/office/drawing/2016/5/14/chartex" xmlns:mc="http://schemas.openxmlformats.org/markup-compatibility/2006" xmlns:aink="http://schemas.microsoft.com/office/drawing/2016/ink" xmlns:am3d="http://schemas.microsoft.com/office/drawing/2017/model3d" xmlns:o="urn:schemas-microsoft-com:office:office" xmlns:oel="http://schemas.microsoft.com/office/2019/extlst" xmlns:r="http://schemas.openxmlformats.org/officeDocument/2006/relationships" xmlns:m="http://schemas.openxmlformats.org/officeDocument/2006/math" xmlns:v="urn:schemas-microsoft-com:vml" xmlns:wp14="http://schemas.microsoft.com/office/word/2010/wordprocessingDrawing" xmlns:wp="http://schemas.openxmlformats.org/drawingml/2006/wordprocessingDrawing" xmlns:w10="urn:schemas-microsoft-com:office:word" xmlns:w="http://schemas.openxmlformats.org/wordprocessingml/2006/main" xmlns:w14="http://schemas.microsoft.com/office/word/2010/wordml" xmlns:w15="http://schemas.microsoft.com/office/word/2012/wordml" xmlns:w16cex="http://schemas.microsoft.com/office/word/2018/wordml/cex" xmlns:w16cid="http://schemas.microsoft.com/office/word/2016/wordml/cid" xmlns:w16="http://schemas.microsoft.com/office/word/2018/wordml" xmlns:w16du="http://schemas.microsoft.com/office/word/2023/wordml/word16du" xmlns:w16sdtdh="http://schemas.microsoft.com/office/word/2020/wordml/sdtdatahash" xmlns:w16sdtfl="http://schemas.microsoft.com/office/word/2024/wordml/sdtformatlock" xmlns:w16se="http://schemas.microsoft.com/office/word/2015/wordml/symex" xmlns:wpg="http://schemas.microsoft.com/office/word/2010/wordprocessingGroup" xmlns:wpi="http://schemas.microsoft.com/office/word/2010/wordprocessingInk" xmlns:wne="http://schemas.microsoft.com/office/word/2006/wordml" xmlns:wps="http://schemas.microsoft.com/office/word/2010/wordprocessingShape" mc:Ignorable="w14 w15 w16se w16cid w16 w16cex w16sdtdh w16sdtfl w16du wp14">
   <w:footnote w:type="separator" w:id="-1">
     <w:p>
       <w:pPr>
@@ -359,7 +359,7 @@
 </file>
 
 <file path=word/header1.xml><?xml version="1.0" encoding="utf-8"?>
-<w:hdr xmlns:wpc="http://schemas.microsoft.com/office/word/2010/wordprocessingCanvas" xmlns:mc="http://schemas.openxmlformats.org/markup-compatibility/2006" xmlns:o="urn:schemas-microsoft-com:office:office" xmlns:r="http://schemas.openxmlformats.org/officeDocument/2006/relationships" xmlns:m="http://schemas.openxmlformats.org/officeDocument/2006/math" xmlns:v="urn:schemas-microsoft-com:vml" xmlns:wp14="http://schemas.microsoft.com/office/word/2010/wordprocessingDrawing" xmlns:wp="http://schemas.openxmlformats.org/drawingml/2006/wordprocessingDrawing" xmlns:w10="urn:schemas-microsoft-com:office:word" xmlns:w="http://schemas.openxmlformats.org/wordprocessingml/2006/main" xmlns:w14="http://schemas.microsoft.com/office/word/2010/wordml" xmlns:w15="http://schemas.microsoft.com/office/word/2012/wordml" xmlns:wpg="http://schemas.microsoft.com/office/word/2010/wordprocessingGroup" xmlns:wpi="http://schemas.microsoft.com/office/word/2010/wordprocessingInk" xmlns:wne="http://schemas.microsoft.com/office/word/2006/wordml" xmlns:wps="http://schemas.microsoft.com/office/word/2010/wordprocessingShape" mc:Ignorable="w14 w15 wp14">
+<w:hdr xmlns:wpc="http://schemas.microsoft.com/office/word/2010/wordprocessingCanvas" xmlns:cx="http://schemas.microsoft.com/office/drawing/2014/chartex" xmlns:cx1="http://schemas.microsoft.com/office/drawing/2015/9/8/chartex" xmlns:cx2="http://schemas.microsoft.com/office/drawing/2015/10/21/chartex" xmlns:cx3="http://schemas.microsoft.com/office/drawing/2016/5/9/chartex" xmlns:cx4="http://schemas.microsoft.com/office/drawing/2016/5/10/chartex" xmlns:cx5="http://schemas.microsoft.com/office/drawing/2016/5/11/chartex" xmlns:cx6="http://schemas.microsoft.com/office/drawing/2016/5/12/chartex" xmlns:cx7="http://schemas.microsoft.com/office/drawing/2016/5/13/chartex" xmlns:cx8="http://schemas.microsoft.com/office/drawing/2016/5/14/chartex" xmlns:mc="http://schemas.openxmlformats.org/markup-compatibility/2006" xmlns:aink="http://schemas.microsoft.com/office/drawing/2016/ink" xmlns:am3d="http://schemas.microsoft.com/office/drawing/2017/model3d" xmlns:o="urn:schemas-microsoft-com:office:office" xmlns:oel="http://schemas.microsoft.com/office/2019/extlst" xmlns:r="http://schemas.openxmlformats.org/officeDocument/2006/relationships" xmlns:m="http://schemas.openxmlformats.org/officeDocument/2006/math" xmlns:v="urn:schemas-microsoft-com:vml" xmlns:wp14="http://schemas.microsoft.com/office/word/2010/wordprocessingDrawing" xmlns:wp="http://schemas.openxmlformats.org/drawingml/2006/wordprocessingDrawing" xmlns:w10="urn:schemas-microsoft-com:office:word" xmlns:w="http://schemas.openxmlformats.org/wordprocessingml/2006/main" xmlns:w14="http://schemas.microsoft.com/office/word/2010/wordml" xmlns:w15="http://schemas.microsoft.com/office/word/2012/wordml" xmlns:w16cex="http://schemas.microsoft.com/office/word/2018/wordml/cex" xmlns:w16cid="http://schemas.microsoft.com/office/word/2016/wordml/cid" xmlns:w16="http://schemas.microsoft.com/office/word/2018/wordml" xmlns:w16du="http://schemas.microsoft.com/office/word/2023/wordml/word16du" xmlns:w16sdtdh="http://schemas.microsoft.com/office/word/2020/wordml/sdtdatahash" xmlns:w16sdtfl="http://schemas.microsoft.com/office/word/2024/wordml/sdtformatlock" xmlns:w16se="http://schemas.microsoft.com/office/word/2015/wordml/symex" xmlns:wpg="http://schemas.microsoft.com/office/word/2010/wordprocessingGroup" xmlns:wpi="http://schemas.microsoft.com/office/word/2010/wordprocessingInk" xmlns:wne="http://schemas.microsoft.com/office/word/2006/wordml" xmlns:wps="http://schemas.microsoft.com/office/word/2010/wordprocessingShape" mc:Ignorable="w14 w15 w16se w16cid w16 w16cex w16sdtdh w16sdtfl w16du wp14">
   <w:p>
     <w:pPr>
       <w:pStyle w:val="Header"/>
@@ -369,7 +369,277 @@
 </file>
 
 <file path=word/header2.xml><?xml version="1.0" encoding="utf-8"?>
-<w:hdr xmlns:wpc="http://schemas.microsoft.com/office/word/2010/wordprocessingCanvas" xmlns:mc="http://schemas.openxmlformats.org/markup-compatibility/2006" xmlns:o="urn:schemas-microsoft-com:office:office" xmlns:r="http://schemas.openxmlformats.org/officeDocument/2006/relationships" xmlns:m="http://schemas.openxmlformats.org/officeDocument/2006/math" xmlns:v="urn:schemas-microsoft-com:vml" xmlns:wp14="http://schemas.microsoft.com/office/word/2010/wordprocessingDrawing" xmlns:wp="http://schemas.openxmlformats.org/drawingml/2006/wordprocessingDrawing" xmlns:w10="urn:schemas-microsoft-com:office:word" xmlns:w="http://schemas.openxmlformats.org/wordprocessingml/2006/main" xmlns:w14="http://schemas.microsoft.com/office/word/2010/wordml" xmlns:w15="http://schemas.microsoft.com/office/word/2012/wordml" xmlns:wpg="http://schemas.microsoft.com/office/word/2010/wordprocessingGroup" xmlns:wpi="http://schemas.microsoft.com/office/word/2010/wordprocessingInk" xmlns:wne="http://schemas.microsoft.com/office/word/2006/wordml" xmlns:wps="http://schemas.microsoft.com/office/word/2010/wordprocessingShape" mc:Ignorable="w14 w15 wp14">
+<w:hdr xmlns:wpc="http://schemas.microsoft.com/office/word/2010/wordprocessingCanvas" xmlns:cx="http://schemas.microsoft.com/office/drawing/2014/chartex" xmlns:cx1="http://schemas.microsoft.com/office/drawing/2015/9/8/chartex" xmlns:cx2="http://schemas.microsoft.com/office/drawing/2015/10/21/chartex" xmlns:cx3="http://schemas.microsoft.com/office/drawing/2016/5/9/chartex" xmlns:cx4="http://schemas.microsoft.com/office/drawing/2016/5/10/chartex" xmlns:cx5="http://schemas.microsoft.com/office/drawing/2016/5/11/chartex" xmlns:cx6="http://schemas.microsoft.com/office/drawing/2016/5/12/chartex" xmlns:cx7="http://schemas.microsoft.com/office/drawing/2016/5/13/chartex" xmlns:cx8="http://schemas.microsoft.com/office/drawing/2016/5/14/chartex" xmlns:mc="http://schemas.openxmlformats.org/markup-compatibility/2006" xmlns:aink="http://schemas.microsoft.com/office/drawing/2016/ink" xmlns:am3d="http://schemas.microsoft.com/office/drawing/2017/model3d" xmlns:o="urn:schemas-microsoft-com:office:office" xmlns:oel="http://schemas.microsoft.com/office/2019/extlst" xmlns:r="http://schemas.openxmlformats.org/officeDocument/2006/relationships" xmlns:m="http://schemas.openxmlformats.org/officeDocument/2006/math" xmlns:v="urn:schemas-microsoft-com:vml" xmlns:wp14="http://schemas.microsoft.com/office/word/2010/wordprocessingDrawing" xmlns:wp="http://schemas.openxmlformats.org/drawingml/2006/wordprocessingDrawing" xmlns:w10="urn:schemas-microsoft-com:office:word" xmlns:w="http://schemas.openxmlformats.org/wordprocessingml/2006/main" xmlns:w14="http://schemas.microsoft.com/office/word/2010/wordml" xmlns:w15="http://schemas.microsoft.com/office/word/2012/wordml" xmlns:w16cex="http://schemas.microsoft.com/office/word/2018/wordml/cex" xmlns:w16cid="http://schemas.microsoft.com/office/word/2016/wordml/cid" xmlns:w16="http://schemas.microsoft.com/office/word/2018/wordml" xmlns:w16du="http://schemas.microsoft.com/office/word/2023/wordml/word16du" xmlns:w16sdtdh="http://schemas.microsoft.com/office/word/2020/wordml/sdtdatahash" xmlns:w16sdtfl="http://schemas.microsoft.com/office/word/2024/wordml/sdtformatlock" xmlns:w16se="http://schemas.microsoft.com/office/word/2015/wordml/symex" xmlns:wpg="http://schemas.microsoft.com/office/word/2010/wordprocessingGroup" xmlns:wpi="http://schemas.microsoft.com/office/word/2010/wordprocessingInk" xmlns:wne="http://schemas.microsoft.com/office/word/2006/wordml" xmlns:wps="http://schemas.microsoft.com/office/word/2010/wordprocessingShape" mc:Ignorable="w14 w15 w16se w16cid w16 w16cex w16sdtdh w16sdtfl w16du wp14">
+  <w:p>
+    <w:pPr>
+      <w:tabs>
+        <w:tab w:val="left" w:pos="4860"/>
+        <w:tab w:val="center" w:pos="5472"/>
+      </w:tabs>
+      <w:spacing w:before="100" w:beforeAutospacing="1" w:after="100" w:afterAutospacing="1" w:line="240" w:lineRule="auto"/>
+      <w:rPr>
+        <w:rFonts w:ascii="Times New Roman" w:eastAsia="Times New Roman" w:hAnsi="Times New Roman" w:cs="Times New Roman"/>
+        <w:sz w:val="24"/>
+        <w:szCs w:val="24"/>
+        <w:lang w:val="en-AE" w:eastAsia="en-AE"/>
+      </w:rPr>
+    </w:pPr>
+    <w:r>
+      <w:rPr>
+        <w:rFonts w:ascii="Times New Roman" w:eastAsia="Times New Roman" w:hAnsi="Times New Roman" w:cs="Times New Roman"/>
+        <w:noProof/>
+        <w:sz w:val="24"/>
+        <w:szCs w:val="24"/>
+        <w:lang w:val="en-IN" w:eastAsia="en-IN"/>
+      </w:rPr>
+      <w:drawing>
+        <wp:anchor distT="0" distB="0" distL="114300" distR="114300" simplePos="0" relativeHeight="251758592" behindDoc="1" locked="0" layoutInCell="1" allowOverlap="1" wp14:anchorId="421A5FF3" wp14:editId="1EC3DB99">
+          <wp:simplePos x="0" y="0"/>
+          <wp:positionH relativeFrom="column">
+            <wp:posOffset>3394917</wp:posOffset>
+          </wp:positionH>
+          <wp:positionV relativeFrom="paragraph">
+            <wp:posOffset>-109195</wp:posOffset>
+          </wp:positionV>
+          <wp:extent cx="3619500" cy="815340"/>
+          <wp:effectExtent l="0" t="0" r="0" b="3810"/>
+          <wp:wrapNone/>
+          <wp:docPr id="355082250" name="Picture 5" descr="A white container with a ladder&#10;&#10;Description automatically generated with medium confidence"/>
+          <wp:cNvGraphicFramePr>
+            <a:graphicFrameLocks xmlns:a="http://schemas.openxmlformats.org/drawingml/2006/main" noChangeAspect="1"/>
+          </wp:cNvGraphicFramePr>
+          <a:graphic xmlns:a="http://schemas.openxmlformats.org/drawingml/2006/main">
+            <a:graphicData uri="http://schemas.openxmlformats.org/drawingml/2006/picture">
+              <pic:pic xmlns:pic="http://schemas.openxmlformats.org/drawingml/2006/picture">
+                <pic:nvPicPr>
+                  <pic:cNvPr id="17907263" name="Picture 5" descr="A white container with a ladder&#10;&#10;Description automatically generated with medium confidence"/>
+                  <pic:cNvPicPr>
+                    <a:picLocks noChangeAspect="1" noChangeArrowheads="1"/>
+                  </pic:cNvPicPr>
+                </pic:nvPicPr>
+                <pic:blipFill rotWithShape="1">
+                  <a:blip r:embed="rId1">
+                    <a:extLst>
+                      <a:ext uri="{28A0092B-C50C-407E-A947-70E740481C1C}">
+                        <a14:useLocalDpi xmlns:a14="http://schemas.microsoft.com/office/drawing/2010/main" val="0"/>
+                      </a:ext>
+                    </a:extLst>
+                  </a:blip>
+                  <a:srcRect l="61732" t="1" r="19627" b="91511"/>
+                  <a:stretch>
+                    <a:fillRect/>
+                  </a:stretch>
+                </pic:blipFill>
+                <pic:spPr bwMode="auto">
+                  <a:xfrm>
+                    <a:off x="0" y="0"/>
+                    <a:ext cx="3619500" cy="815340"/>
+                  </a:xfrm>
+                  <a:prstGeom prst="rect">
+                    <a:avLst/>
+                  </a:prstGeom>
+                  <a:noFill/>
+                  <a:ln>
+                    <a:noFill/>
+                  </a:ln>
+                  <a:extLst>
+                    <a:ext uri="{53640926-AAD7-44D8-BBD7-CCE9431645EC}">
+                      <a14:shadowObscured xmlns:a14="http://schemas.microsoft.com/office/drawing/2010/main"/>
+                    </a:ext>
+                  </a:extLst>
+                </pic:spPr>
+              </pic:pic>
+            </a:graphicData>
+          </a:graphic>
+          <wp14:sizeRelH relativeFrom="margin">
+            <wp14:pctWidth>0</wp14:pctWidth>
+          </wp14:sizeRelH>
+          <wp14:sizeRelV relativeFrom="margin">
+            <wp14:pctHeight>0</wp14:pctHeight>
+          </wp14:sizeRelV>
+        </wp:anchor>
+      </w:drawing>
+    </w:r>
+    <w:r>
+      <w:rPr>
+        <w:noProof/>
+        <w:lang w:val="en-IN" w:eastAsia="en-IN"/>
+      </w:rPr>
+      <w:drawing>
+        <wp:anchor distT="0" distB="0" distL="114300" distR="114300" simplePos="0" relativeHeight="251756544" behindDoc="1" locked="0" layoutInCell="1" allowOverlap="1" wp14:anchorId="66ED8FA3" wp14:editId="379D9D4E">
+          <wp:simplePos x="0" y="0"/>
+          <wp:positionH relativeFrom="column">
+            <wp:posOffset>-76263</wp:posOffset>
+          </wp:positionH>
+          <wp:positionV relativeFrom="paragraph">
+            <wp:posOffset>-122303</wp:posOffset>
+          </wp:positionV>
+          <wp:extent cx="5638800" cy="744855"/>
+          <wp:effectExtent l="0" t="0" r="0" b="0"/>
+          <wp:wrapNone/>
+          <wp:docPr id="584625441" name="Picture 584625441" descr="C:\Users\anoop_f47xguc\Desktop\GRP TANKS OFFICE FILES AND DOCUMENTS\LETTER HEAD NEW DESIDN WITH RESOLUTION\grp letter1.jpg"/>
+          <wp:cNvGraphicFramePr>
+            <a:graphicFrameLocks xmlns:a="http://schemas.openxmlformats.org/drawingml/2006/main" noChangeAspect="1"/>
+          </wp:cNvGraphicFramePr>
+          <a:graphic xmlns:a="http://schemas.openxmlformats.org/drawingml/2006/main">
+            <a:graphicData uri="http://schemas.openxmlformats.org/drawingml/2006/picture">
+              <pic:pic xmlns:pic="http://schemas.openxmlformats.org/drawingml/2006/picture">
+                <pic:nvPicPr>
+                  <pic:cNvPr id="0" name="Picture 4" descr="C:\Users\anoop_f47xguc\Desktop\GRP TANKS OFFICE FILES AND DOCUMENTS\LETTER HEAD NEW DESIDN WITH RESOLUTION\grp letter1.jpg"/>
+                  <pic:cNvPicPr>
+                    <a:picLocks noChangeAspect="1" noChangeArrowheads="1"/>
+                  </pic:cNvPicPr>
+                </pic:nvPicPr>
+                <pic:blipFill>
+                  <a:blip r:embed="rId2" cstate="print">
+                    <a:extLst>
+                      <a:ext uri="{28A0092B-C50C-407E-A947-70E740481C1C}">
+                        <a14:useLocalDpi xmlns:a14="http://schemas.microsoft.com/office/drawing/2010/main" val="0"/>
+                      </a:ext>
+                    </a:extLst>
+                  </a:blip>
+                  <a:srcRect/>
+                  <a:stretch>
+                    <a:fillRect/>
+                  </a:stretch>
+                </pic:blipFill>
+                <pic:spPr bwMode="auto">
+                  <a:xfrm>
+                    <a:off x="0" y="0"/>
+                    <a:ext cx="5638800" cy="744855"/>
+                  </a:xfrm>
+                  <a:prstGeom prst="rect">
+                    <a:avLst/>
+                  </a:prstGeom>
+                  <a:noFill/>
+                  <a:ln>
+                    <a:noFill/>
+                  </a:ln>
+                </pic:spPr>
+              </pic:pic>
+            </a:graphicData>
+          </a:graphic>
+          <wp14:sizeRelH relativeFrom="margin">
+            <wp14:pctWidth>0</wp14:pctWidth>
+          </wp14:sizeRelH>
+        </wp:anchor>
+      </w:drawing>
+    </w:r>
+    <w:r>
+      <w:rPr>
+        <w:rFonts w:ascii="Times New Roman" w:eastAsia="Times New Roman" w:hAnsi="Times New Roman" w:cs="Times New Roman"/>
+        <w:sz w:val="24"/>
+        <w:szCs w:val="24"/>
+        <w:lang w:val="en-AE" w:eastAsia="en-AE"/>
+      </w:rPr>
+      <w:tab/>
+    </w:r>
+    <w:r>
+      <w:rPr>
+        <w:rFonts w:ascii="Times New Roman" w:eastAsia="Times New Roman" w:hAnsi="Times New Roman" w:cs="Times New Roman"/>
+        <w:sz w:val="24"/>
+        <w:szCs w:val="24"/>
+        <w:lang w:val="en-AE" w:eastAsia="en-AE"/>
+      </w:rPr>
+      <w:tab/>
+    </w:r>
+  </w:p>
+  <w:p>
+    <w:pPr>
+      <w:pStyle w:val="Header"/>
+      <w:tabs>
+        <w:tab w:val="clear" w:pos="4680"/>
+        <w:tab w:val="clear" w:pos="9360"/>
+        <w:tab w:val="left" w:pos="4320"/>
+      </w:tabs>
+      <w:rPr>
+        <w:noProof/>
+      </w:rPr>
+    </w:pPr>
+    <w:r>
+      <w:rPr>
+        <w:noProof/>
+      </w:rPr>
+      <w:tab/>
+    </w:r>
+  </w:p>
+  <w:p>
+    <w:pPr>
+      <w:pStyle w:val="Header"/>
+      <w:tabs>
+        <w:tab w:val="clear" w:pos="4680"/>
+        <w:tab w:val="clear" w:pos="9360"/>
+        <w:tab w:val="center" w:pos="4963"/>
+      </w:tabs>
+    </w:pPr>
+    <w:r>
+      <w:rPr>
+        <w:noProof/>
+        <w:lang w:val="en-IN" w:eastAsia="en-IN"/>
+      </w:rPr>
+      <w:drawing>
+        <wp:anchor distT="0" distB="0" distL="114300" distR="114300" simplePos="0" relativeHeight="251754496" behindDoc="1" locked="0" layoutInCell="1" allowOverlap="1" wp14:anchorId="7E80704D" wp14:editId="75003A4E">
+          <wp:simplePos x="0" y="0"/>
+          <wp:positionH relativeFrom="column">
+            <wp:posOffset>-756285</wp:posOffset>
+          </wp:positionH>
+          <wp:positionV relativeFrom="paragraph">
+            <wp:posOffset>1423201</wp:posOffset>
+          </wp:positionV>
+          <wp:extent cx="8638540" cy="5913755"/>
+          <wp:effectExtent l="0" t="0" r="0" b="0"/>
+          <wp:wrapNone/>
+          <wp:docPr id="875108555" name="Picture 875108555"/>
+          <wp:cNvGraphicFramePr>
+            <a:graphicFrameLocks xmlns:a="http://schemas.openxmlformats.org/drawingml/2006/main" noChangeAspect="1"/>
+          </wp:cNvGraphicFramePr>
+          <a:graphic xmlns:a="http://schemas.openxmlformats.org/drawingml/2006/main">
+            <a:graphicData uri="http://schemas.openxmlformats.org/drawingml/2006/picture">
+              <pic:pic xmlns:pic="http://schemas.openxmlformats.org/drawingml/2006/picture">
+                <pic:nvPicPr>
+                  <pic:cNvPr id="0" name="Picture 1"/>
+                  <pic:cNvPicPr>
+                    <a:picLocks noChangeAspect="1" noChangeArrowheads="1"/>
+                  </pic:cNvPicPr>
+                </pic:nvPicPr>
+                <pic:blipFill>
+                  <a:blip r:embed="rId3">
+                    <a:extLst>
+                      <a:ext uri="{28A0092B-C50C-407E-A947-70E740481C1C}">
+                        <a14:useLocalDpi xmlns:a14="http://schemas.microsoft.com/office/drawing/2010/main" val="0"/>
+                      </a:ext>
+                    </a:extLst>
+                  </a:blip>
+                  <a:srcRect/>
+                  <a:stretch>
+                    <a:fillRect/>
+                  </a:stretch>
+                </pic:blipFill>
+                <pic:spPr bwMode="auto">
+                  <a:xfrm>
+                    <a:off x="0" y="0"/>
+                    <a:ext cx="8638540" cy="5913755"/>
+                  </a:xfrm>
+                  <a:prstGeom prst="rect">
+                    <a:avLst/>
+                  </a:prstGeom>
+                  <a:noFill/>
+                </pic:spPr>
+              </pic:pic>
+            </a:graphicData>
+          </a:graphic>
+        </wp:anchor>
+      </w:drawing>
+    </w:r>
+    <w:r>
+      <w:tab/>
+    </w:r>
+  </w:p>
+</w:hdr>
+</file>
+
+<file path=word/header3.xml><?xml version="1.0" encoding="utf-8"?>
+<w:hdr xmlns:wpc="http://schemas.microsoft.com/office/word/2010/wordprocessingCanvas" xmlns:cx="http://schemas.microsoft.com/office/drawing/2014/chartex" xmlns:cx1="http://schemas.microsoft.com/office/drawing/2015/9/8/chartex" xmlns:cx2="http://schemas.microsoft.com/office/drawing/2015/10/21/chartex" xmlns:cx3="http://schemas.microsoft.com/office/drawing/2016/5/9/chartex" xmlns:cx4="http://schemas.microsoft.com/office/drawing/2016/5/10/chartex" xmlns:cx5="http://schemas.microsoft.com/office/drawing/2016/5/11/chartex" xmlns:cx6="http://schemas.microsoft.com/office/drawing/2016/5/12/chartex" xmlns:cx7="http://schemas.microsoft.com/office/drawing/2016/5/13/chartex" xmlns:cx8="http://schemas.microsoft.com/office/drawing/2016/5/14/chartex" xmlns:mc="http://schemas.openxmlformats.org/markup-compatibility/2006" xmlns:aink="http://schemas.microsoft.com/office/drawing/2016/ink" xmlns:am3d="http://schemas.microsoft.com/office/drawing/2017/model3d" xmlns:o="urn:schemas-microsoft-com:office:office" xmlns:oel="http://schemas.microsoft.com/office/2019/extlst" xmlns:r="http://schemas.openxmlformats.org/officeDocument/2006/relationships" xmlns:m="http://schemas.openxmlformats.org/officeDocument/2006/math" xmlns:v="urn:schemas-microsoft-com:vml" xmlns:wp14="http://schemas.microsoft.com/office/word/2010/wordprocessingDrawing" xmlns:wp="http://schemas.openxmlformats.org/drawingml/2006/wordprocessingDrawing" xmlns:w10="urn:schemas-microsoft-com:office:word" xmlns:w="http://schemas.openxmlformats.org/wordprocessingml/2006/main" xmlns:w14="http://schemas.microsoft.com/office/word/2010/wordml" xmlns:w15="http://schemas.microsoft.com/office/word/2012/wordml" xmlns:w16cex="http://schemas.microsoft.com/office/word/2018/wordml/cex" xmlns:w16cid="http://schemas.microsoft.com/office/word/2016/wordml/cid" xmlns:w16="http://schemas.microsoft.com/office/word/2018/wordml" xmlns:w16du="http://schemas.microsoft.com/office/word/2023/wordml/word16du" xmlns:w16sdtdh="http://schemas.microsoft.com/office/word/2020/wordml/sdtdatahash" xmlns:w16sdtfl="http://schemas.microsoft.com/office/word/2024/wordml/sdtformatlock" xmlns:w16se="http://schemas.microsoft.com/office/word/2015/wordml/symex" xmlns:wpg="http://schemas.microsoft.com/office/word/2010/wordprocessingGroup" xmlns:wpi="http://schemas.microsoft.com/office/word/2010/wordprocessingInk" xmlns:wne="http://schemas.microsoft.com/office/word/2006/wordml" xmlns:wps="http://schemas.microsoft.com/office/word/2010/wordprocessingShape" mc:Ignorable="w14 w15 w16se w16cid w16 w16cex w16sdtdh w16sdtfl w16du wp14">
   <w:p>
     <w:pPr>
       <w:tabs>
@@ -389,10 +659,10 @@
         <w:lang w:val="en-IN" w:eastAsia="en-IN"/>
       </w:rPr>
       <w:drawing>
-        <wp:anchor distT="0" distB="0" distL="114300" distR="114300" simplePos="0" relativeHeight="251756544" behindDoc="1" locked="0" layoutInCell="1" allowOverlap="1" wp14:anchorId="66ED8FA3" wp14:editId="42EAB91C">
+        <wp:anchor distT="0" distB="0" distL="114300" distR="114300" simplePos="0" relativeHeight="251761664" behindDoc="1" locked="0" layoutInCell="1" allowOverlap="1" wp14:anchorId="204DA5C6" wp14:editId="621BB7BE">
           <wp:simplePos x="0" y="0"/>
           <wp:positionH relativeFrom="column">
-            <wp:posOffset>-108584</wp:posOffset>
+            <wp:posOffset>-12889</wp:posOffset>
           </wp:positionH>
           <wp:positionV relativeFrom="paragraph">
             <wp:posOffset>4445</wp:posOffset>
@@ -400,7 +670,7 @@
           <wp:extent cx="5638800" cy="744855"/>
           <wp:effectExtent l="0" t="0" r="0" b="0"/>
           <wp:wrapNone/>
-          <wp:docPr id="2071409457" name="Picture 2071409457" descr="C:\Users\anoop_f47xguc\Desktop\GRP TANKS OFFICE FILES AND DOCUMENTS\LETTER HEAD NEW DESIDN WITH RESOLUTION\grp letter1.jpg"/>
+          <wp:docPr id="769949323" name="Picture 769949323" descr="C:\Users\anoop_f47xguc\Desktop\GRP TANKS OFFICE FILES AND DOCUMENTS\LETTER HEAD NEW DESIDN WITH RESOLUTION\grp letter1.jpg"/>
           <wp:cNvGraphicFramePr>
             <a:graphicFrameLocks xmlns:a="http://schemas.openxmlformats.org/drawingml/2006/main" noChangeAspect="1"/>
           </wp:cNvGraphicFramePr>
@@ -457,7 +727,7 @@
         <w:lang w:val="en-IN" w:eastAsia="en-IN"/>
       </w:rPr>
       <w:drawing>
-        <wp:anchor distT="0" distB="0" distL="114300" distR="114300" simplePos="0" relativeHeight="251758592" behindDoc="1" locked="0" layoutInCell="1" allowOverlap="1" wp14:anchorId="421A5FF3" wp14:editId="5435B05F">
+        <wp:anchor distT="0" distB="0" distL="114300" distR="114300" simplePos="0" relativeHeight="251762688" behindDoc="1" locked="0" layoutInCell="1" allowOverlap="1" wp14:anchorId="10FA7995" wp14:editId="74170345">
           <wp:simplePos x="0" y="0"/>
           <wp:positionH relativeFrom="column">
             <wp:posOffset>3453765</wp:posOffset>
@@ -468,7 +738,7 @@
           <wp:extent cx="3619500" cy="815340"/>
           <wp:effectExtent l="0" t="0" r="0" b="3810"/>
           <wp:wrapNone/>
-          <wp:docPr id="678782380" name="Picture 5" descr="A white container with a ladder&#10;&#10;Description automatically generated with medium confidence"/>
+          <wp:docPr id="1528819161" name="Picture 5" descr="A white container with a ladder&#10;&#10;Description automatically generated with medium confidence"/>
           <wp:cNvGraphicFramePr>
             <a:graphicFrameLocks xmlns:a="http://schemas.openxmlformats.org/drawingml/2006/main" noChangeAspect="1"/>
           </wp:cNvGraphicFramePr>
@@ -541,11 +811,18 @@
         <w:tab w:val="clear" w:pos="4680"/>
         <w:tab w:val="clear" w:pos="9360"/>
         <w:tab w:val="left" w:pos="4320"/>
+        <w:tab w:val="left" w:pos="4860"/>
       </w:tabs>
       <w:rPr>
         <w:noProof/>
       </w:rPr>
     </w:pPr>
+    <w:r>
+      <w:rPr>
+        <w:noProof/>
+      </w:rPr>
+      <w:tab/>
+    </w:r>
     <w:r>
       <w:rPr>
         <w:noProof/>
@@ -568,266 +845,6 @@
         <w:lang w:val="en-IN" w:eastAsia="en-IN"/>
       </w:rPr>
       <w:drawing>
-        <wp:anchor distT="0" distB="0" distL="114300" distR="114300" simplePos="0" relativeHeight="251754496" behindDoc="1" locked="0" layoutInCell="1" allowOverlap="1" wp14:anchorId="7E80704D" wp14:editId="75003A4E">
-          <wp:simplePos x="0" y="0"/>
-          <wp:positionH relativeFrom="column">
-            <wp:posOffset>-756285</wp:posOffset>
-          </wp:positionH>
-          <wp:positionV relativeFrom="paragraph">
-            <wp:posOffset>1423201</wp:posOffset>
-          </wp:positionV>
-          <wp:extent cx="8638540" cy="5913755"/>
-          <wp:effectExtent l="0" t="0" r="0" b="0"/>
-          <wp:wrapNone/>
-          <wp:docPr id="48842275" name="Picture 48842275"/>
-          <wp:cNvGraphicFramePr>
-            <a:graphicFrameLocks xmlns:a="http://schemas.openxmlformats.org/drawingml/2006/main" noChangeAspect="1"/>
-          </wp:cNvGraphicFramePr>
-          <a:graphic xmlns:a="http://schemas.openxmlformats.org/drawingml/2006/main">
-            <a:graphicData uri="http://schemas.openxmlformats.org/drawingml/2006/picture">
-              <pic:pic xmlns:pic="http://schemas.openxmlformats.org/drawingml/2006/picture">
-                <pic:nvPicPr>
-                  <pic:cNvPr id="0" name="Picture 1"/>
-                  <pic:cNvPicPr>
-                    <a:picLocks noChangeAspect="1" noChangeArrowheads="1"/>
-                  </pic:cNvPicPr>
-                </pic:nvPicPr>
-                <pic:blipFill>
-                  <a:blip r:embed="rId3">
-                    <a:extLst>
-                      <a:ext uri="{28A0092B-C50C-407E-A947-70E740481C1C}">
-                        <a14:useLocalDpi xmlns:a14="http://schemas.microsoft.com/office/drawing/2010/main" val="0"/>
-                      </a:ext>
-                    </a:extLst>
-                  </a:blip>
-                  <a:srcRect/>
-                  <a:stretch>
-                    <a:fillRect/>
-                  </a:stretch>
-                </pic:blipFill>
-                <pic:spPr bwMode="auto">
-                  <a:xfrm>
-                    <a:off x="0" y="0"/>
-                    <a:ext cx="8638540" cy="5913755"/>
-                  </a:xfrm>
-                  <a:prstGeom prst="rect">
-                    <a:avLst/>
-                  </a:prstGeom>
-                  <a:noFill/>
-                </pic:spPr>
-              </pic:pic>
-            </a:graphicData>
-          </a:graphic>
-        </wp:anchor>
-      </w:drawing>
-    </w:r>
-    <w:r>
-      <w:tab/>
-    </w:r>
-  </w:p>
-</w:hdr>
-</file>
-
-<file path=word/header3.xml><?xml version="1.0" encoding="utf-8"?>
-<w:hdr xmlns:wpc="http://schemas.microsoft.com/office/word/2010/wordprocessingCanvas" xmlns:mc="http://schemas.openxmlformats.org/markup-compatibility/2006" xmlns:o="urn:schemas-microsoft-com:office:office" xmlns:r="http://schemas.openxmlformats.org/officeDocument/2006/relationships" xmlns:m="http://schemas.openxmlformats.org/officeDocument/2006/math" xmlns:v="urn:schemas-microsoft-com:vml" xmlns:wp14="http://schemas.microsoft.com/office/word/2010/wordprocessingDrawing" xmlns:wp="http://schemas.openxmlformats.org/drawingml/2006/wordprocessingDrawing" xmlns:w10="urn:schemas-microsoft-com:office:word" xmlns:w="http://schemas.openxmlformats.org/wordprocessingml/2006/main" xmlns:w14="http://schemas.microsoft.com/office/word/2010/wordml" xmlns:w15="http://schemas.microsoft.com/office/word/2012/wordml" xmlns:wpg="http://schemas.microsoft.com/office/word/2010/wordprocessingGroup" xmlns:wpi="http://schemas.microsoft.com/office/word/2010/wordprocessingInk" xmlns:wne="http://schemas.microsoft.com/office/word/2006/wordml" xmlns:wps="http://schemas.microsoft.com/office/word/2010/wordprocessingShape" mc:Ignorable="w14 w15 wp14">
-  <w:p>
-    <w:pPr>
-      <w:tabs>
-        <w:tab w:val="left" w:pos="4860"/>
-      </w:tabs>
-      <w:spacing w:before="100" w:beforeAutospacing="1" w:after="100" w:afterAutospacing="1" w:line="240" w:lineRule="auto"/>
-      <w:rPr>
-        <w:rFonts w:ascii="Times New Roman" w:eastAsia="Times New Roman" w:hAnsi="Times New Roman" w:cs="Times New Roman"/>
-        <w:sz w:val="24"/>
-        <w:szCs w:val="24"/>
-        <w:lang w:val="en-AE" w:eastAsia="en-AE"/>
-      </w:rPr>
-    </w:pPr>
-    <w:r>
-      <w:rPr>
-        <w:noProof/>
-        <w:lang w:val="en-IN" w:eastAsia="en-IN"/>
-      </w:rPr>
-      <w:drawing>
-        <wp:anchor distT="0" distB="0" distL="114300" distR="114300" simplePos="0" relativeHeight="251761664" behindDoc="1" locked="0" layoutInCell="1" allowOverlap="1" wp14:anchorId="204DA5C6" wp14:editId="6F41A021">
-          <wp:simplePos x="0" y="0"/>
-          <wp:positionH relativeFrom="column">
-            <wp:posOffset>-108584</wp:posOffset>
-          </wp:positionH>
-          <wp:positionV relativeFrom="paragraph">
-            <wp:posOffset>4445</wp:posOffset>
-          </wp:positionV>
-          <wp:extent cx="5638800" cy="744855"/>
-          <wp:effectExtent l="0" t="0" r="0" b="0"/>
-          <wp:wrapNone/>
-          <wp:docPr id="1" name="Picture 1" descr="C:\Users\anoop_f47xguc\Desktop\GRP TANKS OFFICE FILES AND DOCUMENTS\LETTER HEAD NEW DESIDN WITH RESOLUTION\grp letter1.jpg"/>
-          <wp:cNvGraphicFramePr>
-            <a:graphicFrameLocks xmlns:a="http://schemas.openxmlformats.org/drawingml/2006/main" noChangeAspect="1"/>
-          </wp:cNvGraphicFramePr>
-          <a:graphic xmlns:a="http://schemas.openxmlformats.org/drawingml/2006/main">
-            <a:graphicData uri="http://schemas.openxmlformats.org/drawingml/2006/picture">
-              <pic:pic xmlns:pic="http://schemas.openxmlformats.org/drawingml/2006/picture">
-                <pic:nvPicPr>
-                  <pic:cNvPr id="0" name="Picture 4" descr="C:\Users\anoop_f47xguc\Desktop\GRP TANKS OFFICE FILES AND DOCUMENTS\LETTER HEAD NEW DESIDN WITH RESOLUTION\grp letter1.jpg"/>
-                  <pic:cNvPicPr>
-                    <a:picLocks noChangeAspect="1" noChangeArrowheads="1"/>
-                  </pic:cNvPicPr>
-                </pic:nvPicPr>
-                <pic:blipFill>
-                  <a:blip r:embed="rId1" cstate="print">
-                    <a:extLst>
-                      <a:ext uri="{28A0092B-C50C-407E-A947-70E740481C1C}">
-                        <a14:useLocalDpi xmlns:a14="http://schemas.microsoft.com/office/drawing/2010/main" val="0"/>
-                      </a:ext>
-                    </a:extLst>
-                  </a:blip>
-                  <a:srcRect/>
-                  <a:stretch>
-                    <a:fillRect/>
-                  </a:stretch>
-                </pic:blipFill>
-                <pic:spPr bwMode="auto">
-                  <a:xfrm>
-                    <a:off x="0" y="0"/>
-                    <a:ext cx="5638800" cy="744855"/>
-                  </a:xfrm>
-                  <a:prstGeom prst="rect">
-                    <a:avLst/>
-                  </a:prstGeom>
-                  <a:noFill/>
-                  <a:ln>
-                    <a:noFill/>
-                  </a:ln>
-                </pic:spPr>
-              </pic:pic>
-            </a:graphicData>
-          </a:graphic>
-          <wp14:sizeRelH relativeFrom="margin">
-            <wp14:pctWidth>0</wp14:pctWidth>
-          </wp14:sizeRelH>
-        </wp:anchor>
-      </w:drawing>
-    </w:r>
-    <w:r>
-      <w:rPr>
-        <w:rFonts w:ascii="Times New Roman" w:eastAsia="Times New Roman" w:hAnsi="Times New Roman" w:cs="Times New Roman"/>
-        <w:noProof/>
-        <w:sz w:val="24"/>
-        <w:szCs w:val="24"/>
-        <w:lang w:val="en-IN" w:eastAsia="en-IN"/>
-      </w:rPr>
-      <w:drawing>
-        <wp:anchor distT="0" distB="0" distL="114300" distR="114300" simplePos="0" relativeHeight="251762688" behindDoc="1" locked="0" layoutInCell="1" allowOverlap="1" wp14:anchorId="10FA7995" wp14:editId="74170345">
-          <wp:simplePos x="0" y="0"/>
-          <wp:positionH relativeFrom="column">
-            <wp:posOffset>3453765</wp:posOffset>
-          </wp:positionH>
-          <wp:positionV relativeFrom="paragraph">
-            <wp:posOffset>-5080</wp:posOffset>
-          </wp:positionV>
-          <wp:extent cx="3619500" cy="815340"/>
-          <wp:effectExtent l="0" t="0" r="0" b="3810"/>
-          <wp:wrapNone/>
-          <wp:docPr id="2" name="Picture 5" descr="A white container with a ladder&#10;&#10;Description automatically generated with medium confidence"/>
-          <wp:cNvGraphicFramePr>
-            <a:graphicFrameLocks xmlns:a="http://schemas.openxmlformats.org/drawingml/2006/main" noChangeAspect="1"/>
-          </wp:cNvGraphicFramePr>
-          <a:graphic xmlns:a="http://schemas.openxmlformats.org/drawingml/2006/main">
-            <a:graphicData uri="http://schemas.openxmlformats.org/drawingml/2006/picture">
-              <pic:pic xmlns:pic="http://schemas.openxmlformats.org/drawingml/2006/picture">
-                <pic:nvPicPr>
-                  <pic:cNvPr id="17907263" name="Picture 5" descr="A white container with a ladder&#10;&#10;Description automatically generated with medium confidence"/>
-                  <pic:cNvPicPr>
-                    <a:picLocks noChangeAspect="1" noChangeArrowheads="1"/>
-                  </pic:cNvPicPr>
-                </pic:nvPicPr>
-                <pic:blipFill rotWithShape="1">
-                  <a:blip r:embed="rId2">
-                    <a:extLst>
-                      <a:ext uri="{28A0092B-C50C-407E-A947-70E740481C1C}">
-                        <a14:useLocalDpi xmlns:a14="http://schemas.microsoft.com/office/drawing/2010/main" val="0"/>
-                      </a:ext>
-                    </a:extLst>
-                  </a:blip>
-                  <a:srcRect l="61732" t="1" r="19627" b="91511"/>
-                  <a:stretch>
-                    <a:fillRect/>
-                  </a:stretch>
-                </pic:blipFill>
-                <pic:spPr bwMode="auto">
-                  <a:xfrm>
-                    <a:off x="0" y="0"/>
-                    <a:ext cx="3619500" cy="815340"/>
-                  </a:xfrm>
-                  <a:prstGeom prst="rect">
-                    <a:avLst/>
-                  </a:prstGeom>
-                  <a:noFill/>
-                  <a:ln>
-                    <a:noFill/>
-                  </a:ln>
-                  <a:extLst>
-                    <a:ext uri="{53640926-AAD7-44D8-BBD7-CCE9431645EC}">
-                      <a14:shadowObscured xmlns:a14="http://schemas.microsoft.com/office/drawing/2010/main"/>
-                    </a:ext>
-                  </a:extLst>
-                </pic:spPr>
-              </pic:pic>
-            </a:graphicData>
-          </a:graphic>
-          <wp14:sizeRelH relativeFrom="margin">
-            <wp14:pctWidth>0</wp14:pctWidth>
-          </wp14:sizeRelH>
-          <wp14:sizeRelV relativeFrom="margin">
-            <wp14:pctHeight>0</wp14:pctHeight>
-          </wp14:sizeRelV>
-        </wp:anchor>
-      </w:drawing>
-    </w:r>
-    <w:r>
-      <w:rPr>
-        <w:rFonts w:ascii="Times New Roman" w:eastAsia="Times New Roman" w:hAnsi="Times New Roman" w:cs="Times New Roman"/>
-        <w:sz w:val="24"/>
-        <w:szCs w:val="24"/>
-        <w:lang w:val="en-AE" w:eastAsia="en-AE"/>
-      </w:rPr>
-      <w:tab/>
-    </w:r>
-  </w:p>
-  <w:p>
-    <w:pPr>
-      <w:pStyle w:val="Header"/>
-      <w:tabs>
-        <w:tab w:val="clear" w:pos="4680"/>
-        <w:tab w:val="clear" w:pos="9360"/>
-        <w:tab w:val="left" w:pos="4320"/>
-      </w:tabs>
-      <w:rPr>
-        <w:noProof/>
-      </w:rPr>
-    </w:pPr>
-    <w:r>
-      <w:rPr>
-        <w:noProof/>
-      </w:rPr>
-      <w:tab/>
-    </w:r>
-  </w:p>
-  <w:p>
-    <w:pPr>
-      <w:pStyle w:val="Header"/>
-      <w:tabs>
-        <w:tab w:val="clear" w:pos="4680"/>
-        <w:tab w:val="clear" w:pos="9360"/>
-        <w:tab w:val="center" w:pos="4963"/>
-      </w:tabs>
-    </w:pPr>
-    <w:r>
-      <w:rPr>
-        <w:noProof/>
-        <w:lang w:val="en-IN" w:eastAsia="en-IN"/>
-      </w:rPr>
-      <w:drawing>
         <wp:anchor distT="0" distB="0" distL="114300" distR="114300" simplePos="0" relativeHeight="251760640" behindDoc="1" locked="0" layoutInCell="1" allowOverlap="1" wp14:anchorId="31E56C79" wp14:editId="497F21EB">
           <wp:simplePos x="0" y="0"/>
           <wp:positionH relativeFrom="column">
@@ -839,7 +856,7 @@
           <wp:extent cx="8638540" cy="5913755"/>
           <wp:effectExtent l="0" t="0" r="0" b="0"/>
           <wp:wrapNone/>
-          <wp:docPr id="3" name="Picture 3"/>
+          <wp:docPr id="576056018" name="Picture 576056018"/>
           <wp:cNvGraphicFramePr>
             <a:graphicFrameLocks xmlns:a="http://schemas.openxmlformats.org/drawingml/2006/main" noChangeAspect="1"/>
           </wp:cNvGraphicFramePr>
@@ -889,7 +906,6 @@
     <w:pPr>
       <w:pStyle w:val="Header"/>
     </w:pPr>
-    <w:bookmarkStart w:id="0" w:name="_GoBack"/>
     <w:r>
       <w:rPr>
         <w:noProof/>
@@ -915,7 +931,7 @@
               <wp:lineTo x="0" y="0"/>
             </wp:wrapPolygon>
           </wp:wrapThrough>
-          <wp:docPr id="4" name="Picture 4"/>
+          <wp:docPr id="1658855197" name="Picture 1658855197"/>
           <wp:cNvGraphicFramePr>
             <a:graphicFrameLocks xmlns:a="http://schemas.openxmlformats.org/drawingml/2006/main" noChangeAspect="1"/>
           </wp:cNvGraphicFramePr>
@@ -953,13 +969,12 @@
         </wp:anchor>
       </w:drawing>
     </w:r>
-    <w:bookmarkEnd w:id="0"/>
   </w:p>
 </w:hdr>
 </file>
 
 <file path=word/numbering.xml><?xml version="1.0" encoding="utf-8"?>
-<w:numbering xmlns:wpc="http://schemas.microsoft.com/office/word/2010/wordprocessingCanvas" xmlns:mc="http://schemas.openxmlformats.org/markup-compatibility/2006" xmlns:o="urn:schemas-microsoft-com:office:office" xmlns:r="http://schemas.openxmlformats.org/officeDocument/2006/relationships" xmlns:m="http://schemas.openxmlformats.org/officeDocument/2006/math" xmlns:v="urn:schemas-microsoft-com:vml" xmlns:wp14="http://schemas.microsoft.com/office/word/2010/wordprocessingDrawing" xmlns:wp="http://schemas.openxmlformats.org/drawingml/2006/wordprocessingDrawing" xmlns:w10="urn:schemas-microsoft-com:office:word" xmlns:w="http://schemas.openxmlformats.org/wordprocessingml/2006/main" xmlns:w14="http://schemas.microsoft.com/office/word/2010/wordml" xmlns:w15="http://schemas.microsoft.com/office/word/2012/wordml" xmlns:wpg="http://schemas.microsoft.com/office/word/2010/wordprocessingGroup" xmlns:wpi="http://schemas.microsoft.com/office/word/2010/wordprocessingInk" xmlns:wne="http://schemas.microsoft.com/office/word/2006/wordml" xmlns:wps="http://schemas.microsoft.com/office/word/2010/wordprocessingShape" mc:Ignorable="w14 w15 wp14">
+<w:numbering xmlns:wpc="http://schemas.microsoft.com/office/word/2010/wordprocessingCanvas" xmlns:cx="http://schemas.microsoft.com/office/drawing/2014/chartex" xmlns:cx1="http://schemas.microsoft.com/office/drawing/2015/9/8/chartex" xmlns:cx2="http://schemas.microsoft.com/office/drawing/2015/10/21/chartex" xmlns:cx3="http://schemas.microsoft.com/office/drawing/2016/5/9/chartex" xmlns:cx4="http://schemas.microsoft.com/office/drawing/2016/5/10/chartex" xmlns:cx5="http://schemas.microsoft.com/office/drawing/2016/5/11/chartex" xmlns:cx6="http://schemas.microsoft.com/office/drawing/2016/5/12/chartex" xmlns:cx7="http://schemas.microsoft.com/office/drawing/2016/5/13/chartex" xmlns:cx8="http://schemas.microsoft.com/office/drawing/2016/5/14/chartex" xmlns:mc="http://schemas.openxmlformats.org/markup-compatibility/2006" xmlns:aink="http://schemas.microsoft.com/office/drawing/2016/ink" xmlns:am3d="http://schemas.microsoft.com/office/drawing/2017/model3d" xmlns:o="urn:schemas-microsoft-com:office:office" xmlns:oel="http://schemas.microsoft.com/office/2019/extlst" xmlns:r="http://schemas.openxmlformats.org/officeDocument/2006/relationships" xmlns:m="http://schemas.openxmlformats.org/officeDocument/2006/math" xmlns:v="urn:schemas-microsoft-com:vml" xmlns:wp14="http://schemas.microsoft.com/office/word/2010/wordprocessingDrawing" xmlns:wp="http://schemas.openxmlformats.org/drawingml/2006/wordprocessingDrawing" xmlns:w10="urn:schemas-microsoft-com:office:word" xmlns:w="http://schemas.openxmlformats.org/wordprocessingml/2006/main" xmlns:w14="http://schemas.microsoft.com/office/word/2010/wordml" xmlns:w15="http://schemas.microsoft.com/office/word/2012/wordml" xmlns:w16cex="http://schemas.microsoft.com/office/word/2018/wordml/cex" xmlns:w16cid="http://schemas.microsoft.com/office/word/2016/wordml/cid" xmlns:w16="http://schemas.microsoft.com/office/word/2018/wordml" xmlns:w16du="http://schemas.microsoft.com/office/word/2023/wordml/word16du" xmlns:w16sdtdh="http://schemas.microsoft.com/office/word/2020/wordml/sdtdatahash" xmlns:w16sdtfl="http://schemas.microsoft.com/office/word/2024/wordml/sdtformatlock" xmlns:w16se="http://schemas.microsoft.com/office/word/2015/wordml/symex" xmlns:wpg="http://schemas.microsoft.com/office/word/2010/wordprocessingGroup" xmlns:wpi="http://schemas.microsoft.com/office/word/2010/wordprocessingInk" xmlns:wne="http://schemas.microsoft.com/office/word/2006/wordml" xmlns:wps="http://schemas.microsoft.com/office/word/2010/wordprocessingShape" mc:Ignorable="w14 w15 w16se w16cid w16 w16cex w16sdtdh w16sdtfl w16du wp14">
   <w:abstractNum w:abstractNumId="0" w15:restartNumberingAfterBreak="0">
     <w:nsid w:val="01E85A8D"/>
     <w:multiLevelType w:val="multilevel"/>
@@ -4333,82 +4348,82 @@
       </w:rPr>
     </w:lvl>
   </w:abstractNum>
-  <w:num w:numId="1">
+  <w:num w:numId="1" w16cid:durableId="300425464">
     <w:abstractNumId w:val="6"/>
   </w:num>
-  <w:num w:numId="2">
+  <w:num w:numId="2" w16cid:durableId="882474306">
     <w:abstractNumId w:val="5"/>
   </w:num>
-  <w:num w:numId="3">
+  <w:num w:numId="3" w16cid:durableId="1232542153">
     <w:abstractNumId w:val="30"/>
   </w:num>
-  <w:num w:numId="4">
+  <w:num w:numId="4" w16cid:durableId="1095711647">
     <w:abstractNumId w:val="19"/>
   </w:num>
-  <w:num w:numId="5">
+  <w:num w:numId="5" w16cid:durableId="2133671497">
     <w:abstractNumId w:val="0"/>
   </w:num>
-  <w:num w:numId="6">
+  <w:num w:numId="6" w16cid:durableId="1668482249">
     <w:abstractNumId w:val="11"/>
   </w:num>
-  <w:num w:numId="7">
+  <w:num w:numId="7" w16cid:durableId="1159997481">
     <w:abstractNumId w:val="7"/>
   </w:num>
-  <w:num w:numId="8">
+  <w:num w:numId="8" w16cid:durableId="1071807835">
     <w:abstractNumId w:val="25"/>
   </w:num>
-  <w:num w:numId="9">
+  <w:num w:numId="9" w16cid:durableId="650403654">
     <w:abstractNumId w:val="16"/>
   </w:num>
-  <w:num w:numId="10">
+  <w:num w:numId="10" w16cid:durableId="5404546">
     <w:abstractNumId w:val="15"/>
   </w:num>
-  <w:num w:numId="11">
+  <w:num w:numId="11" w16cid:durableId="956763440">
     <w:abstractNumId w:val="12"/>
   </w:num>
-  <w:num w:numId="12">
+  <w:num w:numId="12" w16cid:durableId="1531600961">
     <w:abstractNumId w:val="3"/>
   </w:num>
-  <w:num w:numId="13">
+  <w:num w:numId="13" w16cid:durableId="1921328244">
     <w:abstractNumId w:val="9"/>
   </w:num>
-  <w:num w:numId="14">
+  <w:num w:numId="14" w16cid:durableId="844249790">
     <w:abstractNumId w:val="20"/>
   </w:num>
-  <w:num w:numId="15">
+  <w:num w:numId="15" w16cid:durableId="401413467">
     <w:abstractNumId w:val="18"/>
   </w:num>
-  <w:num w:numId="16">
+  <w:num w:numId="16" w16cid:durableId="983314337">
     <w:abstractNumId w:val="21"/>
   </w:num>
-  <w:num w:numId="17">
+  <w:num w:numId="17" w16cid:durableId="876625195">
     <w:abstractNumId w:val="32"/>
   </w:num>
-  <w:num w:numId="18">
+  <w:num w:numId="18" w16cid:durableId="1699698559">
     <w:abstractNumId w:val="23"/>
   </w:num>
-  <w:num w:numId="19">
+  <w:num w:numId="19" w16cid:durableId="1351372089">
     <w:abstractNumId w:val="1"/>
   </w:num>
-  <w:num w:numId="20">
+  <w:num w:numId="20" w16cid:durableId="732968301">
     <w:abstractNumId w:val="27"/>
   </w:num>
-  <w:num w:numId="21">
+  <w:num w:numId="21" w16cid:durableId="498693246">
     <w:abstractNumId w:val="33"/>
   </w:num>
-  <w:num w:numId="22">
+  <w:num w:numId="22" w16cid:durableId="617032212">
     <w:abstractNumId w:val="14"/>
   </w:num>
-  <w:num w:numId="23">
+  <w:num w:numId="23" w16cid:durableId="1309743095">
     <w:abstractNumId w:val="22"/>
   </w:num>
-  <w:num w:numId="24">
+  <w:num w:numId="24" w16cid:durableId="930971153">
     <w:abstractNumId w:val="28"/>
   </w:num>
-  <w:num w:numId="25">
+  <w:num w:numId="25" w16cid:durableId="205340006">
     <w:abstractNumId w:val="26"/>
   </w:num>
-  <w:num w:numId="26">
+  <w:num w:numId="26" w16cid:durableId="2116632220">
     <w:abstractNumId w:val="21"/>
     <w:lvlOverride w:ilvl="0"/>
     <w:lvlOverride w:ilvl="1">
@@ -4436,7 +4451,7 @@
       <w:startOverride w:val="1"/>
     </w:lvlOverride>
   </w:num>
-  <w:num w:numId="27">
+  <w:num w:numId="27" w16cid:durableId="1514490954">
     <w:abstractNumId w:val="1"/>
     <w:lvlOverride w:ilvl="0"/>
     <w:lvlOverride w:ilvl="1">
@@ -4464,7 +4479,7 @@
       <w:startOverride w:val="1"/>
     </w:lvlOverride>
   </w:num>
-  <w:num w:numId="28">
+  <w:num w:numId="28" w16cid:durableId="311493023">
     <w:abstractNumId w:val="29"/>
     <w:lvlOverride w:ilvl="0"/>
     <w:lvlOverride w:ilvl="1">
@@ -4492,7 +4507,7 @@
       <w:startOverride w:val="1"/>
     </w:lvlOverride>
   </w:num>
-  <w:num w:numId="29">
+  <w:num w:numId="29" w16cid:durableId="1081946426">
     <w:abstractNumId w:val="13"/>
     <w:lvlOverride w:ilvl="0"/>
     <w:lvlOverride w:ilvl="1">
@@ -4520,7 +4535,7 @@
       <w:startOverride w:val="1"/>
     </w:lvlOverride>
   </w:num>
-  <w:num w:numId="30">
+  <w:num w:numId="30" w16cid:durableId="1118837421">
     <w:abstractNumId w:val="8"/>
     <w:lvlOverride w:ilvl="0"/>
     <w:lvlOverride w:ilvl="1">
@@ -4548,13 +4563,13 @@
       <w:startOverride w:val="1"/>
     </w:lvlOverride>
   </w:num>
-  <w:num w:numId="31">
+  <w:num w:numId="31" w16cid:durableId="1751191192">
     <w:abstractNumId w:val="8"/>
   </w:num>
-  <w:num w:numId="32">
+  <w:num w:numId="32" w16cid:durableId="1160655206">
     <w:abstractNumId w:val="2"/>
   </w:num>
-  <w:num w:numId="33">
+  <w:num w:numId="33" w16cid:durableId="1362365235">
     <w:abstractNumId w:val="29"/>
     <w:lvlOverride w:ilvl="0"/>
     <w:lvlOverride w:ilvl="1">
@@ -4579,7 +4594,7 @@
       <w:startOverride w:val="1"/>
     </w:lvlOverride>
   </w:num>
-  <w:num w:numId="34">
+  <w:num w:numId="34" w16cid:durableId="887423010">
     <w:abstractNumId w:val="8"/>
     <w:lvlOverride w:ilvl="0"/>
     <w:lvlOverride w:ilvl="1">
@@ -4604,7 +4619,7 @@
       <w:startOverride w:val="1"/>
     </w:lvlOverride>
   </w:num>
-  <w:num w:numId="35">
+  <w:num w:numId="35" w16cid:durableId="700865172">
     <w:abstractNumId w:val="13"/>
     <w:lvlOverride w:ilvl="0"/>
     <w:lvlOverride w:ilvl="1">
@@ -4629,16 +4644,16 @@
       <w:startOverride w:val="1"/>
     </w:lvlOverride>
   </w:num>
-  <w:num w:numId="36">
+  <w:num w:numId="36" w16cid:durableId="506209661">
     <w:abstractNumId w:val="26"/>
   </w:num>
-  <w:num w:numId="37">
+  <w:num w:numId="37" w16cid:durableId="1148128339">
     <w:abstractNumId w:val="26"/>
   </w:num>
-  <w:num w:numId="38">
+  <w:num w:numId="38" w16cid:durableId="1594124385">
     <w:abstractNumId w:val="28"/>
   </w:num>
-  <w:num w:numId="39">
+  <w:num w:numId="39" w16cid:durableId="1775587993">
     <w:abstractNumId w:val="31"/>
     <w:lvlOverride w:ilvl="0"/>
     <w:lvlOverride w:ilvl="1">
@@ -4666,23 +4681,23 @@
       <w:startOverride w:val="1"/>
     </w:lvlOverride>
   </w:num>
-  <w:num w:numId="40">
+  <w:num w:numId="40" w16cid:durableId="1979796442">
     <w:abstractNumId w:val="4"/>
   </w:num>
-  <w:num w:numId="41">
+  <w:num w:numId="41" w16cid:durableId="1384215829">
     <w:abstractNumId w:val="17"/>
   </w:num>
-  <w:num w:numId="42">
+  <w:num w:numId="42" w16cid:durableId="1452478147">
     <w:abstractNumId w:val="24"/>
   </w:num>
-  <w:num w:numId="43">
+  <w:num w:numId="43" w16cid:durableId="1368798201">
     <w:abstractNumId w:val="10"/>
   </w:num>
 </w:numbering>
 </file>
 
 <file path=word/styles.xml><?xml version="1.0" encoding="utf-8"?>
-<w:styles xmlns:mc="http://schemas.openxmlformats.org/markup-compatibility/2006" xmlns:r="http://schemas.openxmlformats.org/officeDocument/2006/relationships" xmlns:w="http://schemas.openxmlformats.org/wordprocessingml/2006/main" xmlns:w14="http://schemas.microsoft.com/office/word/2010/wordml" xmlns:w15="http://schemas.microsoft.com/office/word/2012/wordml" mc:Ignorable="w14 w15">
+<w:styles xmlns:mc="http://schemas.openxmlformats.org/markup-compatibility/2006" xmlns:r="http://schemas.openxmlformats.org/officeDocument/2006/relationships" xmlns:w="http://schemas.openxmlformats.org/wordprocessingml/2006/main" xmlns:w14="http://schemas.microsoft.com/office/word/2010/wordml" xmlns:w15="http://schemas.microsoft.com/office/word/2012/wordml" xmlns:w16cex="http://schemas.microsoft.com/office/word/2018/wordml/cex" xmlns:w16cid="http://schemas.microsoft.com/office/word/2016/wordml/cid" xmlns:w16="http://schemas.microsoft.com/office/word/2018/wordml" xmlns:w16du="http://schemas.microsoft.com/office/word/2023/wordml/word16du" xmlns:w16sdtdh="http://schemas.microsoft.com/office/word/2020/wordml/sdtdatahash" xmlns:w16sdtfl="http://schemas.microsoft.com/office/word/2024/wordml/sdtformatlock" xmlns:w16se="http://schemas.microsoft.com/office/word/2015/wordml/symex" mc:Ignorable="w14 w15 w16se w16cid w16 w16cex w16sdtdh w16sdtfl w16du">
   <w:docDefaults>
     <w:rPrDefault>
       <w:rPr>
@@ -4698,7 +4713,7 @@
       </w:pPr>
     </w:pPrDefault>
   </w:docDefaults>
-  <w:latentStyles w:defLockedState="0" w:defUIPriority="99" w:defSemiHidden="0" w:defUnhideWhenUsed="0" w:defQFormat="0" w:count="371">
+  <w:latentStyles w:defLockedState="0" w:defUIPriority="99" w:defSemiHidden="0" w:defUnhideWhenUsed="0" w:defQFormat="0" w:count="376">
     <w:lsdException w:name="Normal" w:uiPriority="0" w:qFormat="1"/>
     <w:lsdException w:name="heading 1" w:uiPriority="9" w:qFormat="1"/>
     <w:lsdException w:name="heading 2" w:semiHidden="1" w:uiPriority="9" w:unhideWhenUsed="1" w:qFormat="1"/>
@@ -5070,6 +5085,11 @@
     <w:lsdException w:name="List Table 5 Dark Accent 6" w:uiPriority="50"/>
     <w:lsdException w:name="List Table 6 Colorful Accent 6" w:uiPriority="51"/>
     <w:lsdException w:name="List Table 7 Colorful Accent 6" w:uiPriority="52"/>
+    <w:lsdException w:name="Mention" w:semiHidden="1" w:unhideWhenUsed="1"/>
+    <w:lsdException w:name="Smart Hyperlink" w:semiHidden="1" w:unhideWhenUsed="1"/>
+    <w:lsdException w:name="Hashtag" w:semiHidden="1" w:unhideWhenUsed="1"/>
+    <w:lsdException w:name="Unresolved Mention" w:semiHidden="1" w:unhideWhenUsed="1"/>
+    <w:lsdException w:name="Smart Link" w:semiHidden="1" w:unhideWhenUsed="1"/>
   </w:latentStyles>
   <w:style w:type="paragraph" w:default="1" w:styleId="Normal">
     <w:name w:val="Normal"/>

</xml_diff>